<commit_message>
fix: erro de ortografia
</commit_message>
<xml_diff>
--- a/Relatório.docx
+++ b/Relatório.docx
@@ -15582,10 +15582,10 @@
         </w:rPr>
         <w:lastRenderedPageBreak/>
         <w:drawing>
-          <wp:inline distT="0" distB="0" distL="0" distR="0" wp14:anchorId="67867972" wp14:editId="3320BAA5">
-            <wp:extent cx="5400675" cy="3314700"/>
-            <wp:effectExtent l="0" t="0" r="9525" b="0"/>
-            <wp:docPr id="20" name="Imagem 20"/>
+          <wp:inline distT="0" distB="0" distL="0" distR="0" wp14:anchorId="1673D28B" wp14:editId="42A7110E">
+            <wp:extent cx="5400040" cy="3311483"/>
+            <wp:effectExtent l="0" t="0" r="0" b="0"/>
+            <wp:docPr id="24" name="Imagem 24" descr="Gráfico, Gráfico de dispersão&#10;&#10;Descrição gerada automaticamente"/>
             <wp:cNvGraphicFramePr>
               <a:graphicFrameLocks xmlns:a="http://schemas.openxmlformats.org/drawingml/2006/main" noChangeAspect="1"/>
             </wp:cNvGraphicFramePr>
@@ -15593,7 +15593,7 @@
               <a:graphicData uri="http://schemas.openxmlformats.org/drawingml/2006/picture">
                 <pic:pic xmlns:pic="http://schemas.openxmlformats.org/drawingml/2006/picture">
                   <pic:nvPicPr>
-                    <pic:cNvPr id="20" name="Imagem 20"/>
+                    <pic:cNvPr id="24" name="Imagem 24" descr="Gráfico, Gráfico de dispersão&#10;&#10;Descrição gerada automaticamente"/>
                     <pic:cNvPicPr>
                       <a:picLocks noChangeAspect="1" noChangeArrowheads="1"/>
                     </pic:cNvPicPr>
@@ -15614,7 +15614,7 @@
                   <pic:spPr bwMode="auto">
                     <a:xfrm>
                       <a:off x="0" y="0"/>
-                      <a:ext cx="5400675" cy="3314700"/>
+                      <a:ext cx="5400040" cy="3311483"/>
                     </a:xfrm>
                     <a:prstGeom prst="rect">
                       <a:avLst/>
@@ -15689,10 +15689,10 @@
           <w:shd w:val="clear" w:color="auto" w:fill="FFFFFF"/>
         </w:rPr>
         <w:drawing>
-          <wp:inline distT="0" distB="0" distL="0" distR="0" wp14:anchorId="20AA9A84" wp14:editId="120AD473">
-            <wp:extent cx="5400040" cy="3314065"/>
+          <wp:inline distT="0" distB="0" distL="0" distR="0" wp14:anchorId="0904D0F0" wp14:editId="1C4ED7BB">
+            <wp:extent cx="5400040" cy="3311483"/>
             <wp:effectExtent l="0" t="0" r="0" b="0"/>
-            <wp:docPr id="21" name="Imagem 21" descr="Gráfico, Gráfico de dispersão&#10;&#10;Descrição gerada automaticamente"/>
+            <wp:docPr id="25" name="Imagem 25" descr="Gráfico, Gráfico de dispersão&#10;&#10;Descrição gerada automaticamente"/>
             <wp:cNvGraphicFramePr>
               <a:graphicFrameLocks xmlns:a="http://schemas.openxmlformats.org/drawingml/2006/main" noChangeAspect="1"/>
             </wp:cNvGraphicFramePr>
@@ -15700,7 +15700,7 @@
               <a:graphicData uri="http://schemas.openxmlformats.org/drawingml/2006/picture">
                 <pic:pic xmlns:pic="http://schemas.openxmlformats.org/drawingml/2006/picture">
                   <pic:nvPicPr>
-                    <pic:cNvPr id="21" name="Imagem 21" descr="Gráfico, Gráfico de dispersão&#10;&#10;Descrição gerada automaticamente"/>
+                    <pic:cNvPr id="25" name="Imagem 25" descr="Gráfico, Gráfico de dispersão&#10;&#10;Descrição gerada automaticamente"/>
                     <pic:cNvPicPr>
                       <a:picLocks noChangeAspect="1" noChangeArrowheads="1"/>
                     </pic:cNvPicPr>
@@ -15721,7 +15721,7 @@
                   <pic:spPr bwMode="auto">
                     <a:xfrm>
                       <a:off x="0" y="0"/>
-                      <a:ext cx="5400040" cy="3314065"/>
+                      <a:ext cx="5400040" cy="3311483"/>
                     </a:xfrm>
                     <a:prstGeom prst="rect">
                       <a:avLst/>
@@ -15788,15 +15788,6 @@
           <w:shd w:val="clear" w:color="auto" w:fill="FFFFFF"/>
         </w:rPr>
       </w:pPr>
-    </w:p>
-    <w:p>
-      <w:pPr>
-        <w:rPr>
-          <w:rFonts w:ascii="Times New Roman" w:hAnsi="Times New Roman" w:cs="Times New Roman"/>
-          <w:color w:val="4D5156"/>
-          <w:shd w:val="clear" w:color="auto" w:fill="FFFFFF"/>
-        </w:rPr>
-      </w:pPr>
       <w:r>
         <w:rPr>
           <w:rFonts w:ascii="Times New Roman" w:hAnsi="Times New Roman" w:cs="Times New Roman"/>
@@ -15806,10 +15797,10 @@
         </w:rPr>
         <w:lastRenderedPageBreak/>
         <w:drawing>
-          <wp:inline distT="0" distB="0" distL="0" distR="0" wp14:anchorId="66CF2908" wp14:editId="18DF63D6">
-            <wp:extent cx="5400675" cy="3314700"/>
-            <wp:effectExtent l="0" t="0" r="9525" b="0"/>
-            <wp:docPr id="22" name="Imagem 22"/>
+          <wp:inline distT="0" distB="0" distL="0" distR="0" wp14:anchorId="513E106B" wp14:editId="7FA4EF7A">
+            <wp:extent cx="5400040" cy="3311483"/>
+            <wp:effectExtent l="0" t="0" r="0" b="0"/>
+            <wp:docPr id="26" name="Imagem 26" descr="Gráfico, Gráfico de dispersão&#10;&#10;Descrição gerada automaticamente"/>
             <wp:cNvGraphicFramePr>
               <a:graphicFrameLocks xmlns:a="http://schemas.openxmlformats.org/drawingml/2006/main" noChangeAspect="1"/>
             </wp:cNvGraphicFramePr>
@@ -15817,7 +15808,7 @@
               <a:graphicData uri="http://schemas.openxmlformats.org/drawingml/2006/picture">
                 <pic:pic xmlns:pic="http://schemas.openxmlformats.org/drawingml/2006/picture">
                   <pic:nvPicPr>
-                    <pic:cNvPr id="0" name="Picture 3"/>
+                    <pic:cNvPr id="26" name="Imagem 26" descr="Gráfico, Gráfico de dispersão&#10;&#10;Descrição gerada automaticamente"/>
                     <pic:cNvPicPr>
                       <a:picLocks noChangeAspect="1" noChangeArrowheads="1"/>
                     </pic:cNvPicPr>
@@ -15838,7 +15829,7 @@
                   <pic:spPr bwMode="auto">
                     <a:xfrm>
                       <a:off x="0" y="0"/>
-                      <a:ext cx="5400675" cy="3314700"/>
+                      <a:ext cx="5400040" cy="3311483"/>
                     </a:xfrm>
                     <a:prstGeom prst="rect">
                       <a:avLst/>
@@ -15913,10 +15904,10 @@
           <w:shd w:val="clear" w:color="auto" w:fill="FFFFFF"/>
         </w:rPr>
         <w:drawing>
-          <wp:inline distT="0" distB="0" distL="0" distR="0" wp14:anchorId="1E24AF14" wp14:editId="2933F5C5">
-            <wp:extent cx="5400675" cy="3314700"/>
-            <wp:effectExtent l="0" t="0" r="9525" b="0"/>
-            <wp:docPr id="23" name="Imagem 23"/>
+          <wp:inline distT="0" distB="0" distL="0" distR="0" wp14:anchorId="604A5C93" wp14:editId="06A1D6EB">
+            <wp:extent cx="5400040" cy="3311483"/>
+            <wp:effectExtent l="0" t="0" r="0" b="0"/>
+            <wp:docPr id="27" name="Imagem 27" descr="Gráfico, Gráfico de dispersão&#10;&#10;Descrição gerada automaticamente"/>
             <wp:cNvGraphicFramePr>
               <a:graphicFrameLocks xmlns:a="http://schemas.openxmlformats.org/drawingml/2006/main" noChangeAspect="1"/>
             </wp:cNvGraphicFramePr>
@@ -15924,7 +15915,7 @@
               <a:graphicData uri="http://schemas.openxmlformats.org/drawingml/2006/picture">
                 <pic:pic xmlns:pic="http://schemas.openxmlformats.org/drawingml/2006/picture">
                   <pic:nvPicPr>
-                    <pic:cNvPr id="0" name="Picture 4"/>
+                    <pic:cNvPr id="27" name="Imagem 27" descr="Gráfico, Gráfico de dispersão&#10;&#10;Descrição gerada automaticamente"/>
                     <pic:cNvPicPr>
                       <a:picLocks noChangeAspect="1" noChangeArrowheads="1"/>
                     </pic:cNvPicPr>
@@ -15945,7 +15936,7 @@
                   <pic:spPr bwMode="auto">
                     <a:xfrm>
                       <a:off x="0" y="0"/>
-                      <a:ext cx="5400675" cy="3314700"/>
+                      <a:ext cx="5400040" cy="3311483"/>
                     </a:xfrm>
                     <a:prstGeom prst="rect">
                       <a:avLst/>

</xml_diff>